<commit_message>
Login and basic table display operational
</commit_message>
<xml_diff>
--- a/useful_commands.docx
+++ b/useful_commands.docx
@@ -15,6 +15,9 @@
     </w:p>
     <w:p>
       <w:r>
+        <w:t xml:space="preserve">Set </w:t>
+      </w:r>
+      <w:r>
         <w:t>FLASK_APP=</w:t>
       </w:r>
       <w:r>
@@ -25,22 +28,32 @@
       </w:r>
     </w:p>
     <w:p>
-      <w:r>
-        <w:t>flask run</w:t>
-      </w:r>
+      <w:bookmarkStart w:id="0" w:name="_GoBack"/>
+      <w:r>
+        <w:t xml:space="preserve">flask </w:t>
+      </w:r>
+      <w:proofErr w:type="gramStart"/>
+      <w:r>
+        <w:t>run</w:t>
+      </w:r>
+      <w:proofErr w:type="gramEnd"/>
     </w:p>
+    <w:bookmarkEnd w:id="0"/>
     <w:p/>
     <w:p/>
     <w:p/>
     <w:p>
-      <w:r>
-        <w:t xml:space="preserve">findstr </w:t>
+      <w:proofErr w:type="spellStart"/>
+      <w:r>
+        <w:t>findstr</w:t>
+      </w:r>
+      <w:proofErr w:type="spellEnd"/>
+      <w:r>
+        <w:t xml:space="preserve"> </w:t>
       </w:r>
       <w:r>
         <w:t>is the same as grep</w:t>
       </w:r>
-      <w:bookmarkStart w:id="0" w:name="_GoBack"/>
-      <w:bookmarkEnd w:id="0"/>
     </w:p>
     <w:sectPr>
       <w:pgSz w:w="12240" w:h="15840"/>

</xml_diff>